<commit_message>
adjust report api file path
</commit_message>
<xml_diff>
--- a/scripts/report/month.docx
+++ b/scripts/report/month.docx
@@ -3577,14 +3577,8 @@
         </w:rPr>
         <w:t>去年</w:t>
       </w:r>
-      <w:r>
-        <w:rPr>
-          <w:rFonts w:ascii="宋体" w:eastAsia="宋体" w:hAnsi="宋体" w:hint="eastAsia"/>
-          <w:sz w:val="24"/>
-          <w:szCs w:val="24"/>
-        </w:rPr>
-        <w:t>减少</w:t>
-      </w:r>
+      <w:bookmarkStart w:id="3" w:name="_GoBack"/>
+      <w:bookmarkEnd w:id="3"/>
       <w:r>
         <w:rPr>
           <w:rFonts w:ascii="宋体" w:eastAsia="宋体" w:hAnsi="宋体" w:hint="eastAsia"/>
@@ -3813,7 +3807,7 @@
           <w:szCs w:val="28"/>
         </w:rPr>
       </w:pPr>
-      <w:bookmarkStart w:id="3" w:name="_Toc25585913"/>
+      <w:bookmarkStart w:id="4" w:name="_Toc25585913"/>
       <w:r>
         <w:rPr>
           <w:rFonts w:ascii="黑体" w:eastAsia="黑体" w:hAnsi="黑体" w:hint="eastAsia"/>
@@ -3838,7 +3832,7 @@
         </w:rPr>
         <w:t>工单分析</w:t>
       </w:r>
-      <w:bookmarkEnd w:id="3"/>
+      <w:bookmarkEnd w:id="4"/>
     </w:p>
     <w:p>
       <w:pPr>
@@ -4137,7 +4131,7 @@
           <w:szCs w:val="24"/>
         </w:rPr>
       </w:pPr>
-      <w:bookmarkStart w:id="4" w:name="_Toc25585914"/>
+      <w:bookmarkStart w:id="5" w:name="_Toc25585914"/>
       <w:r>
         <w:rPr>
           <w:rFonts w:ascii="黑体" w:eastAsia="黑体" w:hAnsi="黑体" w:hint="eastAsia"/>
@@ -4154,7 +4148,7 @@
         </w:rPr>
         <w:t>分析</w:t>
       </w:r>
-      <w:bookmarkEnd w:id="4"/>
+      <w:bookmarkEnd w:id="5"/>
     </w:p>
     <w:p>
       <w:pPr>
@@ -8691,7 +8685,7 @@
           <w:szCs w:val="24"/>
         </w:rPr>
       </w:pPr>
-      <w:bookmarkStart w:id="5" w:name="_Toc25585915"/>
+      <w:bookmarkStart w:id="6" w:name="_Toc25585915"/>
       <w:r>
         <w:rPr>
           <w:rFonts w:ascii="黑体" w:eastAsia="黑体" w:hAnsi="黑体" w:hint="eastAsia"/>
@@ -8700,7 +8694,7 @@
         </w:rPr>
         <w:t>按客户行业分析</w:t>
       </w:r>
-      <w:bookmarkEnd w:id="5"/>
+      <w:bookmarkEnd w:id="6"/>
     </w:p>
     <w:p>
       <w:pPr>
@@ -9334,7 +9328,7 @@
           <w:szCs w:val="24"/>
         </w:rPr>
       </w:pPr>
-      <w:bookmarkStart w:id="6" w:name="_Toc25585916"/>
+      <w:bookmarkStart w:id="7" w:name="_Toc25585916"/>
       <w:r>
         <w:rPr>
           <w:rFonts w:ascii="黑体" w:eastAsia="黑体" w:hAnsi="黑体" w:hint="eastAsia"/>
@@ -9343,7 +9337,7 @@
         </w:rPr>
         <w:t>按客户故障量分析</w:t>
       </w:r>
-      <w:bookmarkEnd w:id="6"/>
+      <w:bookmarkEnd w:id="7"/>
     </w:p>
     <w:p>
       <w:pPr>
@@ -9615,7 +9609,7 @@
           <w:szCs w:val="28"/>
         </w:rPr>
       </w:pPr>
-      <w:bookmarkStart w:id="7" w:name="_Toc25585917"/>
+      <w:bookmarkStart w:id="8" w:name="_Toc25585917"/>
       <w:r>
         <w:rPr>
           <w:rFonts w:ascii="黑体" w:eastAsia="黑体" w:hAnsi="黑体"/>
@@ -9632,7 +9626,7 @@
         </w:rPr>
         <w:t>分析</w:t>
       </w:r>
-      <w:bookmarkEnd w:id="7"/>
+      <w:bookmarkEnd w:id="8"/>
     </w:p>
     <w:p>
       <w:pPr>
@@ -10507,8 +10501,8 @@
           <w:szCs w:val="24"/>
         </w:rPr>
       </w:pPr>
-      <w:bookmarkStart w:id="8" w:name="_Toc535843638"/>
-      <w:bookmarkStart w:id="9" w:name="_Toc25585918"/>
+      <w:bookmarkStart w:id="9" w:name="_Toc535843638"/>
+      <w:bookmarkStart w:id="10" w:name="_Toc25585918"/>
       <w:r>
         <w:rPr>
           <w:rFonts w:ascii="黑体" w:eastAsia="黑体" w:hAnsi="黑体" w:hint="eastAsia"/>
@@ -10519,8 +10513,8 @@
         </w:rPr>
         <w:t>故障原因分析</w:t>
       </w:r>
-      <w:bookmarkEnd w:id="8"/>
       <w:bookmarkEnd w:id="9"/>
+      <w:bookmarkEnd w:id="10"/>
     </w:p>
     <w:p>
       <w:pPr>
@@ -10857,7 +10851,7 @@
         </w:rPr>
         <w:t>详情</w:t>
       </w:r>
-      <w:bookmarkStart w:id="10" w:name="_Toc535843639"/>
+      <w:bookmarkStart w:id="11" w:name="_Toc535843639"/>
     </w:p>
     <w:tbl>
       <w:tblPr>
@@ -13754,7 +13748,7 @@
           <w:szCs w:val="24"/>
         </w:rPr>
       </w:pPr>
-      <w:bookmarkStart w:id="11" w:name="_Toc25585919"/>
+      <w:bookmarkStart w:id="12" w:name="_Toc25585919"/>
       <w:r>
         <w:rPr>
           <w:rFonts w:ascii="黑体" w:eastAsia="黑体" w:hAnsi="黑体" w:hint="eastAsia"/>
@@ -13763,8 +13757,8 @@
         </w:rPr>
         <w:t>按客户行业分析</w:t>
       </w:r>
-      <w:bookmarkEnd w:id="10"/>
       <w:bookmarkEnd w:id="11"/>
+      <w:bookmarkEnd w:id="12"/>
     </w:p>
     <w:p>
       <w:pPr>
@@ -14356,8 +14350,8 @@
           <w:szCs w:val="24"/>
         </w:rPr>
       </w:pPr>
-      <w:bookmarkStart w:id="12" w:name="_Toc535843640"/>
-      <w:bookmarkStart w:id="13" w:name="_Toc25585920"/>
+      <w:bookmarkStart w:id="13" w:name="_Toc535843640"/>
+      <w:bookmarkStart w:id="14" w:name="_Toc25585920"/>
       <w:r>
         <w:rPr>
           <w:rFonts w:ascii="黑体" w:eastAsia="黑体" w:hAnsi="黑体" w:hint="eastAsia"/>
@@ -14368,8 +14362,8 @@
         </w:rPr>
         <w:t>按客户故障量分析</w:t>
       </w:r>
-      <w:bookmarkEnd w:id="12"/>
       <w:bookmarkEnd w:id="13"/>
+      <w:bookmarkEnd w:id="14"/>
     </w:p>
     <w:p>
       <w:pPr>
@@ -14566,7 +14560,7 @@
           <w:szCs w:val="28"/>
         </w:rPr>
       </w:pPr>
-      <w:bookmarkStart w:id="14" w:name="_Toc25585921"/>
+      <w:bookmarkStart w:id="15" w:name="_Toc25585921"/>
       <w:r>
         <w:rPr>
           <w:rFonts w:ascii="黑体" w:eastAsia="黑体" w:hAnsi="黑体" w:hint="eastAsia"/>
@@ -14599,7 +14593,7 @@
         </w:rPr>
         <w:t>情况</w:t>
       </w:r>
-      <w:bookmarkEnd w:id="14"/>
+      <w:bookmarkEnd w:id="15"/>
     </w:p>
     <w:p>
       <w:pPr>
@@ -14620,7 +14614,7 @@
           <w:szCs w:val="24"/>
         </w:rPr>
       </w:pPr>
-      <w:bookmarkStart w:id="15" w:name="_Toc25585922"/>
+      <w:bookmarkStart w:id="16" w:name="_Toc25585922"/>
       <w:r>
         <w:rPr>
           <w:rFonts w:ascii="黑体" w:eastAsia="黑体" w:hAnsi="黑体" w:hint="eastAsia"/>
@@ -14637,7 +14631,7 @@
         </w:rPr>
         <w:t>原因分析</w:t>
       </w:r>
-      <w:bookmarkEnd w:id="15"/>
+      <w:bookmarkEnd w:id="16"/>
     </w:p>
     <w:p>
       <w:pPr>
@@ -15283,7 +15277,7 @@
           <w:szCs w:val="24"/>
         </w:rPr>
       </w:pPr>
-      <w:bookmarkStart w:id="16" w:name="_Toc25585923"/>
+      <w:bookmarkStart w:id="17" w:name="_Toc25585923"/>
       <w:r>
         <w:rPr>
           <w:rFonts w:ascii="黑体" w:eastAsia="黑体" w:hAnsi="黑体" w:hint="eastAsia"/>
@@ -15300,7 +15294,7 @@
         </w:rPr>
         <w:t>电路故障率</w:t>
       </w:r>
-      <w:bookmarkEnd w:id="16"/>
+      <w:bookmarkEnd w:id="17"/>
     </w:p>
     <w:p>
       <w:pPr>
@@ -16497,8 +16491,6 @@
               </w:rPr>
               <w:t>}</w:t>
             </w:r>
-            <w:bookmarkStart w:id="17" w:name="_GoBack"/>
-            <w:bookmarkEnd w:id="17"/>
           </w:p>
         </w:tc>
         <w:tc>
@@ -25239,7 +25231,7 @@
 </file>
 
 <file path=customXml/itemProps1.xml><?xml version="1.0" encoding="utf-8"?>
-<ds:datastoreItem xmlns:ds="http://schemas.openxmlformats.org/officeDocument/2006/customXml" ds:itemID="{B8EC2D7A-246B-4819-AA85-4019F0B2D582}">
+<ds:datastoreItem xmlns:ds="http://schemas.openxmlformats.org/officeDocument/2006/customXml" ds:itemID="{87158E1F-9C98-46DF-8F21-512887BCE057}">
   <ds:schemaRefs>
     <ds:schemaRef ds:uri="http://schemas.openxmlformats.org/officeDocument/2006/bibliography"/>
   </ds:schemaRefs>

</xml_diff>